<commit_message>
Biegemoment VZ korrigiert und Torsionsmomentenverlauf erstellt
</commit_message>
<xml_diff>
--- a/Wellen Berechnung.docx
+++ b/Wellen Berechnung.docx
@@ -848,16 +848,13 @@
       </w:pPr>
       <w:r>
         <w:rPr>
-          <w:rFonts w:eastAsiaTheme="minorEastAsia"/>
           <w:noProof/>
-          <w:sz w:val="28"/>
-          <w:szCs w:val="28"/>
         </w:rPr>
         <w:drawing>
-          <wp:inline distT="0" distB="0" distL="0" distR="0">
-            <wp:extent cx="5760720" cy="2072005"/>
-            <wp:effectExtent l="0" t="0" r="0" b="4445"/>
-            <wp:docPr id="5" name="Grafik 5"/>
+          <wp:inline distT="0" distB="0" distL="0" distR="0" wp14:anchorId="705DD790" wp14:editId="68378DC2">
+            <wp:extent cx="5760720" cy="2204085"/>
+            <wp:effectExtent l="0" t="0" r="0" b="5715"/>
+            <wp:docPr id="2" name="Grafik 2"/>
             <wp:cNvGraphicFramePr>
               <a:graphicFrameLocks xmlns:a="http://schemas.openxmlformats.org/drawingml/2006/main" noChangeAspect="1"/>
             </wp:cNvGraphicFramePr>
@@ -865,17 +862,11 @@
               <a:graphicData uri="http://schemas.openxmlformats.org/drawingml/2006/picture">
                 <pic:pic xmlns:pic="http://schemas.openxmlformats.org/drawingml/2006/picture">
                   <pic:nvPicPr>
-                    <pic:cNvPr id="5" name="x-y-Ebene.jpg"/>
+                    <pic:cNvPr id="1" name=""/>
                     <pic:cNvPicPr/>
                   </pic:nvPicPr>
                   <pic:blipFill>
-                    <a:blip r:embed="rId5">
-                      <a:extLst>
-                        <a:ext uri="{28A0092B-C50C-407E-A947-70E740481C1C}">
-                          <a14:useLocalDpi xmlns:a14="http://schemas.microsoft.com/office/drawing/2010/main" val="0"/>
-                        </a:ext>
-                      </a:extLst>
-                    </a:blip>
+                    <a:blip r:embed="rId5"/>
                     <a:stretch>
                       <a:fillRect/>
                     </a:stretch>
@@ -883,7 +874,7 @@
                   <pic:spPr>
                     <a:xfrm>
                       <a:off x="0" y="0"/>
-                      <a:ext cx="5760720" cy="2072005"/>
+                      <a:ext cx="5760720" cy="2204085"/>
                     </a:xfrm>
                     <a:prstGeom prst="rect">
                       <a:avLst/>
@@ -1028,8 +1019,6 @@
           </m:r>
         </m:oMath>
       </m:oMathPara>
-      <w:bookmarkStart w:id="0" w:name="_GoBack"/>
-      <w:bookmarkEnd w:id="0"/>
     </w:p>
     <w:p>
       <w:pPr>
@@ -1934,6 +1923,7 @@
           <w:sz w:val="28"/>
           <w:szCs w:val="28"/>
         </w:rPr>
+        <w:lastRenderedPageBreak/>
         <w:t xml:space="preserve">Kräftegleichgewicht soll nach oben </w:t>
       </w:r>
       <w:r>
@@ -1975,7 +1965,6 @@
           <w:sz w:val="28"/>
           <w:szCs w:val="28"/>
         </w:rPr>
-        <w:lastRenderedPageBreak/>
         <w:t>↑</w:t>
       </w:r>
       <w:r>
@@ -2607,7 +2596,24 @@
           <w:sz w:val="28"/>
           <w:szCs w:val="28"/>
         </w:rPr>
-        <w:t xml:space="preserve">s </w:t>
+        <w:t>s</w:t>
+      </w:r>
+      <w:r>
+        <w:rPr>
+          <w:rFonts w:eastAsiaTheme="minorEastAsia"/>
+          <w:sz w:val="28"/>
+          <w:szCs w:val="28"/>
+          <w:vertAlign w:val="subscript"/>
+        </w:rPr>
+        <w:t>1</w:t>
+      </w:r>
+      <w:r>
+        <w:rPr>
+          <w:rFonts w:eastAsiaTheme="minorEastAsia"/>
+          <w:sz w:val="28"/>
+          <w:szCs w:val="28"/>
+        </w:rPr>
+        <w:t xml:space="preserve"> </w:t>
       </w:r>
       <w:r>
         <w:rPr>
@@ -2682,7 +2688,7 @@
               <w:sz w:val="28"/>
               <w:szCs w:val="28"/>
             </w:rPr>
-            <m:t>=-</m:t>
+            <m:t>=</m:t>
           </m:r>
           <m:sSub>
             <m:sSubPr>
@@ -2722,8 +2728,40 @@
               <w:sz w:val="28"/>
               <w:szCs w:val="28"/>
             </w:rPr>
-            <m:t>*s</m:t>
-          </m:r>
+            <m:t>∙</m:t>
+          </m:r>
+          <m:sSub>
+            <m:sSubPr>
+              <m:ctrlPr>
+                <w:rPr>
+                  <w:rFonts w:ascii="Cambria Math" w:eastAsiaTheme="minorEastAsia" w:hAnsi="Cambria Math"/>
+                  <w:i/>
+                  <w:sz w:val="28"/>
+                  <w:szCs w:val="28"/>
+                </w:rPr>
+              </m:ctrlPr>
+            </m:sSubPr>
+            <m:e>
+              <m:r>
+                <w:rPr>
+                  <w:rFonts w:ascii="Cambria Math" w:eastAsiaTheme="minorEastAsia" w:hAnsi="Cambria Math"/>
+                  <w:sz w:val="28"/>
+                  <w:szCs w:val="28"/>
+                </w:rPr>
+                <m:t>s</m:t>
+              </m:r>
+            </m:e>
+            <m:sub>
+              <m:r>
+                <w:rPr>
+                  <w:rFonts w:ascii="Cambria Math" w:eastAsiaTheme="minorEastAsia" w:hAnsi="Cambria Math"/>
+                  <w:sz w:val="28"/>
+                  <w:szCs w:val="28"/>
+                </w:rPr>
+                <m:t>1</m:t>
+              </m:r>
+            </m:sub>
+          </m:sSub>
         </m:oMath>
       </m:oMathPara>
     </w:p>
@@ -2787,7 +2825,7 @@
                   <w:sz w:val="28"/>
                   <w:szCs w:val="28"/>
                 </w:rPr>
-                <m:t>55</m:t>
+                <m:t>0</m:t>
               </m:r>
             </m:e>
           </m:d>
@@ -2797,76 +2835,10 @@
               <w:sz w:val="28"/>
               <w:szCs w:val="28"/>
             </w:rPr>
-            <m:t>=-2913,4N*55mm=-160,24Nm</m:t>
+            <m:t>=0Nm</m:t>
           </m:r>
         </m:oMath>
       </m:oMathPara>
-    </w:p>
-    <w:p>
-      <w:pPr>
-        <w:rPr>
-          <w:rFonts w:eastAsiaTheme="minorEastAsia"/>
-          <w:sz w:val="28"/>
-          <w:szCs w:val="28"/>
-        </w:rPr>
-      </w:pPr>
-    </w:p>
-    <w:p>
-      <w:pPr>
-        <w:rPr>
-          <w:rFonts w:eastAsiaTheme="minorEastAsia"/>
-          <w:sz w:val="28"/>
-          <w:szCs w:val="28"/>
-        </w:rPr>
-      </w:pPr>
-      <w:r>
-        <w:rPr>
-          <w:rFonts w:eastAsiaTheme="minorEastAsia"/>
-          <w:sz w:val="28"/>
-          <w:szCs w:val="28"/>
-        </w:rPr>
-        <w:t xml:space="preserve">Bereich II: 0 </w:t>
-      </w:r>
-      <w:r>
-        <w:rPr>
-          <w:rFonts w:eastAsiaTheme="minorEastAsia" w:cstheme="minorHAnsi"/>
-          <w:sz w:val="28"/>
-          <w:szCs w:val="28"/>
-        </w:rPr>
-        <w:t xml:space="preserve">≤ </w:t>
-      </w:r>
-      <w:r>
-        <w:rPr>
-          <w:rFonts w:eastAsiaTheme="minorEastAsia"/>
-          <w:sz w:val="28"/>
-          <w:szCs w:val="28"/>
-        </w:rPr>
-        <w:t xml:space="preserve">s </w:t>
-      </w:r>
-      <w:r>
-        <w:rPr>
-          <w:rFonts w:eastAsiaTheme="minorEastAsia" w:cstheme="minorHAnsi"/>
-          <w:sz w:val="28"/>
-          <w:szCs w:val="28"/>
-        </w:rPr>
-        <w:t xml:space="preserve">≤ </w:t>
-      </w:r>
-      <w:r>
-        <w:rPr>
-          <w:rFonts w:eastAsiaTheme="minorEastAsia"/>
-          <w:sz w:val="28"/>
-          <w:szCs w:val="28"/>
-        </w:rPr>
-        <w:t>180</w:t>
-      </w:r>
-      <w:r>
-        <w:rPr>
-          <w:rFonts w:eastAsiaTheme="minorEastAsia"/>
-          <w:sz w:val="28"/>
-          <w:szCs w:val="28"/>
-        </w:rPr>
-        <w:t>mm</w:t>
-      </w:r>
     </w:p>
     <w:p>
       <w:pPr>
@@ -2906,18 +2878,160 @@
                   <w:sz w:val="28"/>
                   <w:szCs w:val="28"/>
                 </w:rPr>
-                <m:t>b2</m:t>
+                <m:t>b1</m:t>
               </m:r>
             </m:sub>
           </m:sSub>
-          <m:r>
-            <w:rPr>
-              <w:rFonts w:ascii="Cambria Math" w:eastAsiaTheme="minorEastAsia" w:hAnsi="Cambria Math"/>
-              <w:sz w:val="28"/>
-              <w:szCs w:val="28"/>
-            </w:rPr>
-            <m:t>=-</m:t>
-          </m:r>
+          <m:d>
+            <m:dPr>
+              <m:ctrlPr>
+                <w:rPr>
+                  <w:rFonts w:ascii="Cambria Math" w:eastAsiaTheme="minorEastAsia" w:hAnsi="Cambria Math"/>
+                  <w:i/>
+                  <w:sz w:val="28"/>
+                  <w:szCs w:val="28"/>
+                </w:rPr>
+              </m:ctrlPr>
+            </m:dPr>
+            <m:e>
+              <m:r>
+                <w:rPr>
+                  <w:rFonts w:ascii="Cambria Math" w:eastAsiaTheme="minorEastAsia" w:hAnsi="Cambria Math"/>
+                  <w:sz w:val="28"/>
+                  <w:szCs w:val="28"/>
+                </w:rPr>
+                <m:t>55</m:t>
+              </m:r>
+              <m:r>
+                <w:rPr>
+                  <w:rFonts w:ascii="Cambria Math" w:eastAsiaTheme="minorEastAsia" w:hAnsi="Cambria Math"/>
+                  <w:sz w:val="28"/>
+                  <w:szCs w:val="28"/>
+                </w:rPr>
+                <m:t>mm</m:t>
+              </m:r>
+            </m:e>
+          </m:d>
+          <m:r>
+            <w:rPr>
+              <w:rFonts w:ascii="Cambria Math" w:eastAsiaTheme="minorEastAsia" w:hAnsi="Cambria Math"/>
+              <w:sz w:val="28"/>
+              <w:szCs w:val="28"/>
+            </w:rPr>
+            <m:t>=2913,4N</m:t>
+          </m:r>
+          <m:r>
+            <w:rPr>
+              <w:rFonts w:ascii="Cambria Math" w:eastAsiaTheme="minorEastAsia" w:hAnsi="Cambria Math"/>
+              <w:sz w:val="28"/>
+              <w:szCs w:val="28"/>
+            </w:rPr>
+            <m:t>∙</m:t>
+          </m:r>
+          <m:r>
+            <w:rPr>
+              <w:rFonts w:ascii="Cambria Math" w:eastAsiaTheme="minorEastAsia" w:hAnsi="Cambria Math"/>
+              <w:sz w:val="28"/>
+              <w:szCs w:val="28"/>
+            </w:rPr>
+            <m:t>55mm=160,24Nm</m:t>
+          </m:r>
+        </m:oMath>
+      </m:oMathPara>
+    </w:p>
+    <w:p>
+      <w:pPr>
+        <w:rPr>
+          <w:rFonts w:eastAsiaTheme="minorEastAsia"/>
+          <w:sz w:val="28"/>
+          <w:szCs w:val="28"/>
+        </w:rPr>
+      </w:pPr>
+    </w:p>
+    <w:p>
+      <w:pPr>
+        <w:rPr>
+          <w:rFonts w:eastAsiaTheme="minorEastAsia"/>
+          <w:sz w:val="28"/>
+          <w:szCs w:val="28"/>
+        </w:rPr>
+      </w:pPr>
+      <w:r>
+        <w:rPr>
+          <w:rFonts w:eastAsiaTheme="minorEastAsia"/>
+          <w:sz w:val="28"/>
+          <w:szCs w:val="28"/>
+        </w:rPr>
+        <w:t xml:space="preserve">Bereich II: 0 </w:t>
+      </w:r>
+      <w:r>
+        <w:rPr>
+          <w:rFonts w:eastAsiaTheme="minorEastAsia" w:cstheme="minorHAnsi"/>
+          <w:sz w:val="28"/>
+          <w:szCs w:val="28"/>
+        </w:rPr>
+        <w:t xml:space="preserve">≤ </w:t>
+      </w:r>
+      <w:r>
+        <w:rPr>
+          <w:rFonts w:eastAsiaTheme="minorEastAsia"/>
+          <w:sz w:val="28"/>
+          <w:szCs w:val="28"/>
+        </w:rPr>
+        <w:t>s</w:t>
+      </w:r>
+      <w:r>
+        <w:rPr>
+          <w:rFonts w:eastAsiaTheme="minorEastAsia"/>
+          <w:sz w:val="28"/>
+          <w:szCs w:val="28"/>
+          <w:vertAlign w:val="subscript"/>
+        </w:rPr>
+        <w:t>2</w:t>
+      </w:r>
+      <w:r>
+        <w:rPr>
+          <w:rFonts w:eastAsiaTheme="minorEastAsia"/>
+          <w:sz w:val="28"/>
+          <w:szCs w:val="28"/>
+        </w:rPr>
+        <w:t xml:space="preserve"> </w:t>
+      </w:r>
+      <w:r>
+        <w:rPr>
+          <w:rFonts w:eastAsiaTheme="minorEastAsia" w:cstheme="minorHAnsi"/>
+          <w:sz w:val="28"/>
+          <w:szCs w:val="28"/>
+        </w:rPr>
+        <w:t xml:space="preserve">≤ </w:t>
+      </w:r>
+      <w:r>
+        <w:rPr>
+          <w:rFonts w:eastAsiaTheme="minorEastAsia"/>
+          <w:sz w:val="28"/>
+          <w:szCs w:val="28"/>
+        </w:rPr>
+        <w:t>180</w:t>
+      </w:r>
+      <w:r>
+        <w:rPr>
+          <w:rFonts w:eastAsiaTheme="minorEastAsia"/>
+          <w:sz w:val="28"/>
+          <w:szCs w:val="28"/>
+        </w:rPr>
+        <w:t>mm</w:t>
+      </w:r>
+    </w:p>
+    <w:p>
+      <w:pPr>
+        <w:rPr>
+          <w:rFonts w:eastAsiaTheme="minorEastAsia"/>
+          <w:sz w:val="28"/>
+          <w:szCs w:val="28"/>
+        </w:rPr>
+      </w:pPr>
+      <m:oMathPara>
+        <m:oMath>
           <m:sSub>
             <m:sSubPr>
               <m:ctrlPr>
@@ -2936,7 +3050,7 @@
                   <w:sz w:val="28"/>
                   <w:szCs w:val="28"/>
                 </w:rPr>
-                <m:t>F</m:t>
+                <m:t>M</m:t>
               </m:r>
             </m:e>
             <m:sub>
@@ -2946,7 +3060,7 @@
                   <w:sz w:val="28"/>
                   <w:szCs w:val="28"/>
                 </w:rPr>
-                <m:t>AY</m:t>
+                <m:t>b2</m:t>
               </m:r>
             </m:sub>
           </m:sSub>
@@ -2956,7 +3070,47 @@
               <w:sz w:val="28"/>
               <w:szCs w:val="28"/>
             </w:rPr>
-            <m:t>*</m:t>
+            <m:t>=</m:t>
+          </m:r>
+          <m:sSub>
+            <m:sSubPr>
+              <m:ctrlPr>
+                <w:rPr>
+                  <w:rFonts w:ascii="Cambria Math" w:eastAsiaTheme="minorEastAsia" w:hAnsi="Cambria Math"/>
+                  <w:i/>
+                  <w:sz w:val="28"/>
+                  <w:szCs w:val="28"/>
+                </w:rPr>
+              </m:ctrlPr>
+            </m:sSubPr>
+            <m:e>
+              <m:r>
+                <w:rPr>
+                  <w:rFonts w:ascii="Cambria Math" w:eastAsiaTheme="minorEastAsia" w:hAnsi="Cambria Math"/>
+                  <w:sz w:val="28"/>
+                  <w:szCs w:val="28"/>
+                </w:rPr>
+                <m:t>F</m:t>
+              </m:r>
+            </m:e>
+            <m:sub>
+              <m:r>
+                <w:rPr>
+                  <w:rFonts w:ascii="Cambria Math" w:eastAsiaTheme="minorEastAsia" w:hAnsi="Cambria Math"/>
+                  <w:sz w:val="28"/>
+                  <w:szCs w:val="28"/>
+                </w:rPr>
+                <m:t>AY</m:t>
+              </m:r>
+            </m:sub>
+          </m:sSub>
+          <m:r>
+            <w:rPr>
+              <w:rFonts w:ascii="Cambria Math" w:eastAsiaTheme="minorEastAsia" w:hAnsi="Cambria Math"/>
+              <w:sz w:val="28"/>
+              <w:szCs w:val="28"/>
+            </w:rPr>
+            <m:t>∙</m:t>
           </m:r>
           <m:d>
             <m:dPr>
@@ -3008,8 +3162,40 @@
                   <w:sz w:val="28"/>
                   <w:szCs w:val="28"/>
                 </w:rPr>
-                <m:t>+s</m:t>
-              </m:r>
+                <m:t>+</m:t>
+              </m:r>
+              <m:sSub>
+                <m:sSubPr>
+                  <m:ctrlPr>
+                    <w:rPr>
+                      <w:rFonts w:ascii="Cambria Math" w:eastAsiaTheme="minorEastAsia" w:hAnsi="Cambria Math"/>
+                      <w:i/>
+                      <w:sz w:val="28"/>
+                      <w:szCs w:val="28"/>
+                    </w:rPr>
+                  </m:ctrlPr>
+                </m:sSubPr>
+                <m:e>
+                  <m:r>
+                    <w:rPr>
+                      <w:rFonts w:ascii="Cambria Math" w:eastAsiaTheme="minorEastAsia" w:hAnsi="Cambria Math"/>
+                      <w:sz w:val="28"/>
+                      <w:szCs w:val="28"/>
+                    </w:rPr>
+                    <m:t>s</m:t>
+                  </m:r>
+                </m:e>
+                <m:sub>
+                  <m:r>
+                    <w:rPr>
+                      <w:rFonts w:ascii="Cambria Math" w:eastAsiaTheme="minorEastAsia" w:hAnsi="Cambria Math"/>
+                      <w:sz w:val="28"/>
+                      <w:szCs w:val="28"/>
+                    </w:rPr>
+                    <m:t>2</m:t>
+                  </m:r>
+                </m:sub>
+              </m:sSub>
             </m:e>
           </m:d>
           <m:r>
@@ -3018,7 +3204,7 @@
               <w:sz w:val="28"/>
               <w:szCs w:val="28"/>
             </w:rPr>
-            <m:t>+</m:t>
+            <m:t>-</m:t>
           </m:r>
           <m:sSub>
             <m:sSubPr>
@@ -3058,8 +3244,40 @@
               <w:sz w:val="28"/>
               <w:szCs w:val="28"/>
             </w:rPr>
-            <m:t>*s</m:t>
-          </m:r>
+            <m:t>∙</m:t>
+          </m:r>
+          <m:sSub>
+            <m:sSubPr>
+              <m:ctrlPr>
+                <w:rPr>
+                  <w:rFonts w:ascii="Cambria Math" w:eastAsiaTheme="minorEastAsia" w:hAnsi="Cambria Math"/>
+                  <w:i/>
+                  <w:sz w:val="28"/>
+                  <w:szCs w:val="28"/>
+                </w:rPr>
+              </m:ctrlPr>
+            </m:sSubPr>
+            <m:e>
+              <m:r>
+                <w:rPr>
+                  <w:rFonts w:ascii="Cambria Math" w:eastAsiaTheme="minorEastAsia" w:hAnsi="Cambria Math"/>
+                  <w:sz w:val="28"/>
+                  <w:szCs w:val="28"/>
+                </w:rPr>
+                <m:t>s</m:t>
+              </m:r>
+            </m:e>
+            <m:sub>
+              <m:r>
+                <w:rPr>
+                  <w:rFonts w:ascii="Cambria Math" w:eastAsiaTheme="minorEastAsia" w:hAnsi="Cambria Math"/>
+                  <w:sz w:val="28"/>
+                  <w:szCs w:val="28"/>
+                </w:rPr>
+                <m:t>2</m:t>
+              </m:r>
+            </m:sub>
+          </m:sSub>
         </m:oMath>
       </m:oMathPara>
     </w:p>
@@ -3133,7 +3351,15 @@
               <w:sz w:val="28"/>
               <w:szCs w:val="28"/>
             </w:rPr>
-            <m:t>=-2913,4N*</m:t>
+            <m:t>=2913,4N</m:t>
+          </m:r>
+          <m:r>
+            <w:rPr>
+              <w:rFonts w:ascii="Cambria Math" w:eastAsiaTheme="minorEastAsia" w:hAnsi="Cambria Math"/>
+              <w:sz w:val="28"/>
+              <w:szCs w:val="28"/>
+            </w:rPr>
+            <m:t>∙</m:t>
           </m:r>
           <m:d>
             <m:dPr>
@@ -3163,7 +3389,7 @@
               <w:sz w:val="28"/>
               <w:szCs w:val="28"/>
             </w:rPr>
-            <m:t>=-160,24Nm</m:t>
+            <m:t>=160,24Nm</m:t>
           </m:r>
         </m:oMath>
       </m:oMathPara>
@@ -3230,6 +3456,14 @@
                 </w:rPr>
                 <m:t>180</m:t>
               </m:r>
+              <m:r>
+                <w:rPr>
+                  <w:rFonts w:ascii="Cambria Math" w:eastAsiaTheme="minorEastAsia" w:hAnsi="Cambria Math"/>
+                  <w:sz w:val="28"/>
+                  <w:szCs w:val="28"/>
+                </w:rPr>
+                <m:t>mm</m:t>
+              </m:r>
             </m:e>
           </m:d>
           <m:r>
@@ -3238,7 +3472,15 @@
               <w:sz w:val="28"/>
               <w:szCs w:val="28"/>
             </w:rPr>
-            <m:t>=-2913,4N*</m:t>
+            <m:t>=2913,4N</m:t>
+          </m:r>
+          <m:r>
+            <w:rPr>
+              <w:rFonts w:ascii="Cambria Math" w:eastAsiaTheme="minorEastAsia" w:hAnsi="Cambria Math"/>
+              <w:sz w:val="28"/>
+              <w:szCs w:val="28"/>
+            </w:rPr>
+            <m:t>∙</m:t>
           </m:r>
           <m:d>
             <m:dPr>
@@ -3268,7 +3510,31 @@
               <w:sz w:val="28"/>
               <w:szCs w:val="28"/>
             </w:rPr>
-            <m:t>+2500N*180mm=-234,65N</m:t>
+            <m:t>-</m:t>
+          </m:r>
+          <m:r>
+            <w:rPr>
+              <w:rFonts w:ascii="Cambria Math" w:eastAsiaTheme="minorEastAsia" w:hAnsi="Cambria Math"/>
+              <w:sz w:val="28"/>
+              <w:szCs w:val="28"/>
+            </w:rPr>
+            <m:t>2500N</m:t>
+          </m:r>
+          <m:r>
+            <w:rPr>
+              <w:rFonts w:ascii="Cambria Math" w:eastAsiaTheme="minorEastAsia" w:hAnsi="Cambria Math"/>
+              <w:sz w:val="28"/>
+              <w:szCs w:val="28"/>
+            </w:rPr>
+            <m:t>∙</m:t>
+          </m:r>
+          <m:r>
+            <w:rPr>
+              <w:rFonts w:ascii="Cambria Math" w:eastAsiaTheme="minorEastAsia" w:hAnsi="Cambria Math"/>
+              <w:sz w:val="28"/>
+              <w:szCs w:val="28"/>
+            </w:rPr>
+            <m:t>180mm=234,65N</m:t>
           </m:r>
         </m:oMath>
       </m:oMathPara>
@@ -3304,7 +3570,24 @@
           <w:sz w:val="28"/>
           <w:szCs w:val="28"/>
         </w:rPr>
-        <w:t>≤ s ≤ 65mm</w:t>
+        <w:t>≤ s</w:t>
+      </w:r>
+      <w:r>
+        <w:rPr>
+          <w:rFonts w:eastAsiaTheme="minorEastAsia" w:cstheme="minorHAnsi"/>
+          <w:sz w:val="28"/>
+          <w:szCs w:val="28"/>
+          <w:vertAlign w:val="subscript"/>
+        </w:rPr>
+        <w:t>3</w:t>
+      </w:r>
+      <w:r>
+        <w:rPr>
+          <w:rFonts w:eastAsiaTheme="minorEastAsia" w:cstheme="minorHAnsi"/>
+          <w:sz w:val="28"/>
+          <w:szCs w:val="28"/>
+        </w:rPr>
+        <w:t xml:space="preserve"> ≤ 65mm</w:t>
       </w:r>
     </w:p>
     <w:p>
@@ -3395,8 +3678,40 @@
               <w:sz w:val="28"/>
               <w:szCs w:val="28"/>
             </w:rPr>
-            <m:t>*s</m:t>
-          </m:r>
+            <m:t>∙</m:t>
+          </m:r>
+          <m:sSub>
+            <m:sSubPr>
+              <m:ctrlPr>
+                <w:rPr>
+                  <w:rFonts w:ascii="Cambria Math" w:eastAsiaTheme="minorEastAsia" w:hAnsi="Cambria Math"/>
+                  <w:i/>
+                  <w:sz w:val="28"/>
+                  <w:szCs w:val="28"/>
+                </w:rPr>
+              </m:ctrlPr>
+            </m:sSubPr>
+            <m:e>
+              <m:r>
+                <w:rPr>
+                  <w:rFonts w:ascii="Cambria Math" w:eastAsiaTheme="minorEastAsia" w:hAnsi="Cambria Math"/>
+                  <w:sz w:val="28"/>
+                  <w:szCs w:val="28"/>
+                </w:rPr>
+                <m:t>s</m:t>
+              </m:r>
+            </m:e>
+            <m:sub>
+              <m:r>
+                <w:rPr>
+                  <w:rFonts w:ascii="Cambria Math" w:eastAsiaTheme="minorEastAsia" w:hAnsi="Cambria Math"/>
+                  <w:sz w:val="28"/>
+                  <w:szCs w:val="28"/>
+                </w:rPr>
+                <m:t>3</m:t>
+              </m:r>
+            </m:sub>
+          </m:sSub>
         </m:oMath>
       </m:oMathPara>
     </w:p>
@@ -3462,6 +3777,14 @@
                 </w:rPr>
                 <m:t>65</m:t>
               </m:r>
+              <m:r>
+                <w:rPr>
+                  <w:rFonts w:ascii="Cambria Math" w:eastAsiaTheme="minorEastAsia" w:hAnsi="Cambria Math"/>
+                  <w:sz w:val="28"/>
+                  <w:szCs w:val="28"/>
+                </w:rPr>
+                <m:t>mm</m:t>
+              </m:r>
             </m:e>
           </m:d>
           <m:r>
@@ -3470,7 +3793,23 @@
               <w:sz w:val="28"/>
               <w:szCs w:val="28"/>
             </w:rPr>
-            <m:t>=-1844,6N*65mm=-119,9Nm</m:t>
+            <m:t>=-1844,6N</m:t>
+          </m:r>
+          <m:r>
+            <w:rPr>
+              <w:rFonts w:ascii="Cambria Math" w:eastAsiaTheme="minorEastAsia" w:hAnsi="Cambria Math"/>
+              <w:sz w:val="28"/>
+              <w:szCs w:val="28"/>
+            </w:rPr>
+            <m:t>∙</m:t>
+          </m:r>
+          <m:r>
+            <w:rPr>
+              <w:rFonts w:ascii="Cambria Math" w:eastAsiaTheme="minorEastAsia" w:hAnsi="Cambria Math"/>
+              <w:sz w:val="28"/>
+              <w:szCs w:val="28"/>
+            </w:rPr>
+            <m:t>65mm=-119,9Nm</m:t>
           </m:r>
         </m:oMath>
       </m:oMathPara>
@@ -3514,7 +3853,24 @@
           <w:sz w:val="28"/>
           <w:szCs w:val="28"/>
         </w:rPr>
-        <w:t xml:space="preserve">s </w:t>
+        <w:t>s</w:t>
+      </w:r>
+      <w:r>
+        <w:rPr>
+          <w:rFonts w:eastAsiaTheme="minorEastAsia"/>
+          <w:sz w:val="28"/>
+          <w:szCs w:val="28"/>
+          <w:vertAlign w:val="subscript"/>
+        </w:rPr>
+        <w:t>4</w:t>
+      </w:r>
+      <w:r>
+        <w:rPr>
+          <w:rFonts w:eastAsiaTheme="minorEastAsia"/>
+          <w:sz w:val="28"/>
+          <w:szCs w:val="28"/>
+        </w:rPr>
+        <w:t xml:space="preserve"> </w:t>
       </w:r>
       <w:r>
         <w:rPr>
@@ -3530,7 +3886,7 @@
           <w:sz w:val="28"/>
           <w:szCs w:val="28"/>
         </w:rPr>
-        <w:t>120</w:t>
+        <w:t>55mm</w:t>
       </w:r>
     </w:p>
     <w:p>
@@ -3601,6 +3957,14 @@
                   <w:sz w:val="28"/>
                   <w:szCs w:val="28"/>
                 </w:rPr>
+                <m:t>-</m:t>
+              </m:r>
+              <m:r>
+                <w:rPr>
+                  <w:rFonts w:ascii="Cambria Math" w:eastAsiaTheme="minorEastAsia" w:hAnsi="Cambria Math"/>
+                  <w:sz w:val="28"/>
+                  <w:szCs w:val="28"/>
+                </w:rPr>
                 <m:t>F</m:t>
               </m:r>
             </m:e>
@@ -3621,7 +3985,23 @@
               <w:sz w:val="28"/>
               <w:szCs w:val="28"/>
             </w:rPr>
-            <m:t>*s+</m:t>
+            <m:t>∙</m:t>
+          </m:r>
+          <m:r>
+            <w:rPr>
+              <w:rFonts w:ascii="Cambria Math" w:eastAsiaTheme="minorEastAsia" w:hAnsi="Cambria Math"/>
+              <w:sz w:val="28"/>
+              <w:szCs w:val="28"/>
+            </w:rPr>
+            <m:t>s</m:t>
+          </m:r>
+          <m:r>
+            <w:rPr>
+              <w:rFonts w:ascii="Cambria Math" w:eastAsiaTheme="minorEastAsia" w:hAnsi="Cambria Math"/>
+              <w:sz w:val="28"/>
+              <w:szCs w:val="28"/>
+            </w:rPr>
+            <m:t>-</m:t>
           </m:r>
           <m:sSub>
             <m:sSubPr>
@@ -3661,7 +4041,15 @@
               <w:sz w:val="28"/>
               <w:szCs w:val="28"/>
             </w:rPr>
-            <m:t>*(</m:t>
+            <m:t>∙</m:t>
+          </m:r>
+          <m:r>
+            <w:rPr>
+              <w:rFonts w:ascii="Cambria Math" w:eastAsiaTheme="minorEastAsia" w:hAnsi="Cambria Math"/>
+              <w:sz w:val="28"/>
+              <w:szCs w:val="28"/>
+            </w:rPr>
+            <m:t>(</m:t>
           </m:r>
           <m:sSub>
             <m:sSubPr>
@@ -3701,7 +4089,47 @@
               <w:sz w:val="28"/>
               <w:szCs w:val="28"/>
             </w:rPr>
-            <m:t>+s)</m:t>
+            <m:t>+</m:t>
+          </m:r>
+          <m:sSub>
+            <m:sSubPr>
+              <m:ctrlPr>
+                <w:rPr>
+                  <w:rFonts w:ascii="Cambria Math" w:eastAsiaTheme="minorEastAsia" w:hAnsi="Cambria Math"/>
+                  <w:i/>
+                  <w:sz w:val="28"/>
+                  <w:szCs w:val="28"/>
+                </w:rPr>
+              </m:ctrlPr>
+            </m:sSubPr>
+            <m:e>
+              <m:r>
+                <w:rPr>
+                  <w:rFonts w:ascii="Cambria Math" w:eastAsiaTheme="minorEastAsia" w:hAnsi="Cambria Math"/>
+                  <w:sz w:val="28"/>
+                  <w:szCs w:val="28"/>
+                </w:rPr>
+                <m:t>s</m:t>
+              </m:r>
+            </m:e>
+            <m:sub>
+              <m:r>
+                <w:rPr>
+                  <w:rFonts w:ascii="Cambria Math" w:eastAsiaTheme="minorEastAsia" w:hAnsi="Cambria Math"/>
+                  <w:sz w:val="28"/>
+                  <w:szCs w:val="28"/>
+                </w:rPr>
+                <m:t>4</m:t>
+              </m:r>
+            </m:sub>
+          </m:sSub>
+          <m:r>
+            <w:rPr>
+              <w:rFonts w:ascii="Cambria Math" w:eastAsiaTheme="minorEastAsia" w:hAnsi="Cambria Math"/>
+              <w:sz w:val="28"/>
+              <w:szCs w:val="28"/>
+            </w:rPr>
+            <m:t>)</m:t>
           </m:r>
         </m:oMath>
       </m:oMathPara>
@@ -3766,7 +4194,7 @@
                   <w:sz w:val="28"/>
                   <w:szCs w:val="28"/>
                 </w:rPr>
-                <m:t>65</m:t>
+                <m:t>0</m:t>
               </m:r>
             </m:e>
           </m:d>
@@ -3776,7 +4204,7 @@
               <w:sz w:val="28"/>
               <w:szCs w:val="28"/>
             </w:rPr>
-            <m:t>=242N*120mm+1844,6N*(65mm+120mm)=370,3N</m:t>
+            <m:t>=0Nm</m:t>
           </m:r>
         </m:oMath>
       </m:oMathPara>
@@ -3789,6 +4217,175 @@
           <w:szCs w:val="28"/>
         </w:rPr>
       </w:pPr>
+      <m:oMathPara>
+        <m:oMath>
+          <m:sSub>
+            <m:sSubPr>
+              <m:ctrlPr>
+                <w:rPr>
+                  <w:rFonts w:ascii="Cambria Math" w:eastAsiaTheme="minorEastAsia" w:hAnsi="Cambria Math"/>
+                  <w:i/>
+                  <w:sz w:val="28"/>
+                  <w:szCs w:val="28"/>
+                </w:rPr>
+              </m:ctrlPr>
+            </m:sSubPr>
+            <m:e>
+              <m:r>
+                <w:rPr>
+                  <w:rFonts w:ascii="Cambria Math" w:eastAsiaTheme="minorEastAsia" w:hAnsi="Cambria Math"/>
+                  <w:sz w:val="28"/>
+                  <w:szCs w:val="28"/>
+                </w:rPr>
+                <m:t>M</m:t>
+              </m:r>
+            </m:e>
+            <m:sub>
+              <m:r>
+                <w:rPr>
+                  <w:rFonts w:ascii="Cambria Math" w:eastAsiaTheme="minorEastAsia" w:hAnsi="Cambria Math"/>
+                  <w:sz w:val="28"/>
+                  <w:szCs w:val="28"/>
+                </w:rPr>
+                <m:t>b4</m:t>
+              </m:r>
+            </m:sub>
+          </m:sSub>
+          <m:d>
+            <m:dPr>
+              <m:ctrlPr>
+                <w:rPr>
+                  <w:rFonts w:ascii="Cambria Math" w:eastAsiaTheme="minorEastAsia" w:hAnsi="Cambria Math"/>
+                  <w:i/>
+                  <w:sz w:val="28"/>
+                  <w:szCs w:val="28"/>
+                </w:rPr>
+              </m:ctrlPr>
+            </m:dPr>
+            <m:e>
+              <m:r>
+                <w:rPr>
+                  <w:rFonts w:ascii="Cambria Math" w:eastAsiaTheme="minorEastAsia" w:hAnsi="Cambria Math"/>
+                  <w:sz w:val="28"/>
+                  <w:szCs w:val="28"/>
+                </w:rPr>
+                <m:t>5</m:t>
+              </m:r>
+              <m:r>
+                <w:rPr>
+                  <w:rFonts w:ascii="Cambria Math" w:eastAsiaTheme="minorEastAsia" w:hAnsi="Cambria Math"/>
+                  <w:sz w:val="28"/>
+                  <w:szCs w:val="28"/>
+                </w:rPr>
+                <m:t>5</m:t>
+              </m:r>
+              <m:r>
+                <w:rPr>
+                  <w:rFonts w:ascii="Cambria Math" w:eastAsiaTheme="minorEastAsia" w:hAnsi="Cambria Math"/>
+                  <w:sz w:val="28"/>
+                  <w:szCs w:val="28"/>
+                </w:rPr>
+                <m:t>mm</m:t>
+              </m:r>
+            </m:e>
+          </m:d>
+          <m:r>
+            <w:rPr>
+              <w:rFonts w:ascii="Cambria Math" w:eastAsiaTheme="minorEastAsia" w:hAnsi="Cambria Math"/>
+              <w:sz w:val="28"/>
+              <w:szCs w:val="28"/>
+            </w:rPr>
+            <m:t>=</m:t>
+          </m:r>
+          <m:r>
+            <w:rPr>
+              <w:rFonts w:ascii="Cambria Math" w:eastAsiaTheme="minorEastAsia" w:hAnsi="Cambria Math"/>
+              <w:sz w:val="28"/>
+              <w:szCs w:val="28"/>
+            </w:rPr>
+            <m:t>-242N</m:t>
+          </m:r>
+          <m:r>
+            <w:rPr>
+              <w:rFonts w:ascii="Cambria Math" w:eastAsiaTheme="minorEastAsia" w:hAnsi="Cambria Math"/>
+              <w:sz w:val="28"/>
+              <w:szCs w:val="28"/>
+            </w:rPr>
+            <m:t>∙</m:t>
+          </m:r>
+          <m:r>
+            <w:rPr>
+              <w:rFonts w:ascii="Cambria Math" w:eastAsiaTheme="minorEastAsia" w:hAnsi="Cambria Math"/>
+              <w:sz w:val="28"/>
+              <w:szCs w:val="28"/>
+            </w:rPr>
+            <m:t>120mm-1844,6N</m:t>
+          </m:r>
+          <m:r>
+            <w:rPr>
+              <w:rFonts w:ascii="Cambria Math" w:eastAsiaTheme="minorEastAsia" w:hAnsi="Cambria Math"/>
+              <w:sz w:val="28"/>
+              <w:szCs w:val="28"/>
+            </w:rPr>
+            <m:t>∙</m:t>
+          </m:r>
+          <m:d>
+            <m:dPr>
+              <m:ctrlPr>
+                <w:rPr>
+                  <w:rFonts w:ascii="Cambria Math" w:eastAsiaTheme="minorEastAsia" w:hAnsi="Cambria Math"/>
+                  <w:i/>
+                  <w:sz w:val="28"/>
+                  <w:szCs w:val="28"/>
+                </w:rPr>
+              </m:ctrlPr>
+            </m:dPr>
+            <m:e>
+              <m:r>
+                <w:rPr>
+                  <w:rFonts w:ascii="Cambria Math" w:eastAsiaTheme="minorEastAsia" w:hAnsi="Cambria Math"/>
+                  <w:sz w:val="28"/>
+                  <w:szCs w:val="28"/>
+                </w:rPr>
+                <m:t>65mm+120mm</m:t>
+              </m:r>
+            </m:e>
+          </m:d>
+          <m:r>
+            <w:rPr>
+              <w:rFonts w:ascii="Cambria Math" w:eastAsiaTheme="minorEastAsia" w:hAnsi="Cambria Math"/>
+              <w:sz w:val="28"/>
+              <w:szCs w:val="28"/>
+            </w:rPr>
+            <m:t>=-234,7</m:t>
+          </m:r>
+          <m:r>
+            <w:rPr>
+              <w:rFonts w:ascii="Cambria Math" w:eastAsiaTheme="minorEastAsia" w:hAnsi="Cambria Math"/>
+              <w:sz w:val="28"/>
+              <w:szCs w:val="28"/>
+            </w:rPr>
+            <m:t>N</m:t>
+          </m:r>
+          <m:r>
+            <w:rPr>
+              <w:rFonts w:ascii="Cambria Math" w:eastAsiaTheme="minorEastAsia" w:hAnsi="Cambria Math"/>
+              <w:sz w:val="28"/>
+              <w:szCs w:val="28"/>
+            </w:rPr>
+            <m:t>m</m:t>
+          </m:r>
+        </m:oMath>
+      </m:oMathPara>
+    </w:p>
+    <w:p>
+      <w:pPr>
+        <w:rPr>
+          <w:rFonts w:eastAsiaTheme="minorEastAsia"/>
+          <w:sz w:val="28"/>
+          <w:szCs w:val="28"/>
+        </w:rPr>
+      </w:pPr>
     </w:p>
     <w:p>
       <w:pPr>
@@ -3802,11 +4399,138 @@
         <w:rPr>
           <w:rFonts w:eastAsiaTheme="minorEastAsia"/>
         </w:rPr>
-        <w:lastRenderedPageBreak/>
         <w:t>Torsion</w:t>
       </w:r>
-    </w:p>
-    <w:p/>
+      <w:bookmarkStart w:id="0" w:name="_GoBack"/>
+      <w:bookmarkEnd w:id="0"/>
+    </w:p>
+    <w:p>
+      <w:r>
+        <w:t xml:space="preserve">Das durch das Kettenrad eingeleitete Torsionsmoment von 240Nm wird an den Berührungsstellen zwischen Welle und Seitenwänden der Trommel jeweils zu gleichen Teilen wieder abgeleitet. Das auftretende </w:t>
+      </w:r>
+      <w:proofErr w:type="spellStart"/>
+      <w:r>
+        <w:t>Torisonsmoment</w:t>
+      </w:r>
+      <w:proofErr w:type="spellEnd"/>
+      <w:r>
+        <w:t xml:space="preserve"> ist somit im Bereich IV </w:t>
+      </w:r>
+      <w:r>
+        <w:t xml:space="preserve">mit dem vollen Betrag des eingeleiteten </w:t>
+      </w:r>
+      <w:proofErr w:type="spellStart"/>
+      <w:r>
+        <w:t>Torisonsmomentes</w:t>
+      </w:r>
+      <w:proofErr w:type="spellEnd"/>
+      <w:r>
+        <w:t xml:space="preserve"> anzunehmen (</w:t>
+      </w:r>
+      <w:r>
+        <w:t>T</w:t>
+      </w:r>
+      <w:r>
+        <w:rPr>
+          <w:vertAlign w:val="subscript"/>
+        </w:rPr>
+        <w:t>3</w:t>
+      </w:r>
+      <w:r>
+        <w:t>=</w:t>
+      </w:r>
+      <w:r>
+        <w:t>T</w:t>
+      </w:r>
+      <w:r>
+        <w:rPr>
+          <w:vertAlign w:val="subscript"/>
+        </w:rPr>
+        <w:t>4</w:t>
+      </w:r>
+      <w:r>
+        <w:t>=240Nm). Im Bereich zwischen den beiden Seitenwänden beträgt das Torsionsmoment nur noch T</w:t>
+      </w:r>
+      <w:r>
+        <w:rPr>
+          <w:vertAlign w:val="subscript"/>
+        </w:rPr>
+        <w:t>3</w:t>
+      </w:r>
+      <w:r>
+        <w:t>/2=T</w:t>
+      </w:r>
+      <w:r>
+        <w:rPr>
+          <w:vertAlign w:val="subscript"/>
+        </w:rPr>
+        <w:t>2</w:t>
+      </w:r>
+      <w:r>
+        <w:t>=120Nm. Der Bereich zwischen Lager A und der Seitenwand ist torsionsfrei (T</w:t>
+      </w:r>
+      <w:r>
+        <w:rPr>
+          <w:vertAlign w:val="subscript"/>
+        </w:rPr>
+        <w:t>1</w:t>
+      </w:r>
+      <w:r>
+        <w:t>=0).</w:t>
+      </w:r>
+    </w:p>
+    <w:p>
+      <w:proofErr w:type="spellStart"/>
+      <w:r>
+        <w:t>Torsionsmomentenverlauf</w:t>
+      </w:r>
+      <w:proofErr w:type="spellEnd"/>
+      <w:r>
+        <w:t>:</w:t>
+      </w:r>
+    </w:p>
+    <w:p>
+      <w:r>
+        <w:rPr>
+          <w:noProof/>
+        </w:rPr>
+        <w:drawing>
+          <wp:inline distT="0" distB="0" distL="0" distR="0" wp14:anchorId="2FF3B886" wp14:editId="5332A471">
+            <wp:extent cx="4838700" cy="2977785"/>
+            <wp:effectExtent l="0" t="0" r="0" b="0"/>
+            <wp:docPr id="3" name="Grafik 3"/>
+            <wp:cNvGraphicFramePr>
+              <a:graphicFrameLocks xmlns:a="http://schemas.openxmlformats.org/drawingml/2006/main" noChangeAspect="1"/>
+            </wp:cNvGraphicFramePr>
+            <a:graphic xmlns:a="http://schemas.openxmlformats.org/drawingml/2006/main">
+              <a:graphicData uri="http://schemas.openxmlformats.org/drawingml/2006/picture">
+                <pic:pic xmlns:pic="http://schemas.openxmlformats.org/drawingml/2006/picture">
+                  <pic:nvPicPr>
+                    <pic:cNvPr id="1" name=""/>
+                    <pic:cNvPicPr/>
+                  </pic:nvPicPr>
+                  <pic:blipFill>
+                    <a:blip r:embed="rId6"/>
+                    <a:stretch>
+                      <a:fillRect/>
+                    </a:stretch>
+                  </pic:blipFill>
+                  <pic:spPr>
+                    <a:xfrm>
+                      <a:off x="0" y="0"/>
+                      <a:ext cx="4855342" cy="2988027"/>
+                    </a:xfrm>
+                    <a:prstGeom prst="rect">
+                      <a:avLst/>
+                    </a:prstGeom>
+                  </pic:spPr>
+                </pic:pic>
+              </a:graphicData>
+            </a:graphic>
+          </wp:inline>
+        </w:drawing>
+      </w:r>
+    </w:p>
     <w:p/>
     <w:p>
       <w:pPr>

</xml_diff>